<commit_message>
add exe + word
</commit_message>
<xml_diff>
--- a/doc/Пояснительная записка.docx
+++ b/doc/Пояснительная записка.docx
@@ -54,7 +54,6 @@
           <w:numId w:val="2"/>
         </w:numPr>
       </w:pPr>
-      <w:proofErr w:type="spellStart"/>
       <w:r>
         <w:rPr>
           <w:lang w:val="en-US"/>
@@ -77,34 +76,13 @@
         <w:rPr>
           <w:lang w:val="en-US"/>
         </w:rPr>
-        <w:t>а</w:t>
-      </w:r>
-      <w:proofErr w:type="spellEnd"/>
-      <w:r>
-        <w:rPr>
-          <w:lang w:val="en-US"/>
-        </w:rPr>
-        <w:t xml:space="preserve"> </w:t>
-      </w:r>
-      <w:r>
-        <w:rPr>
-          <w:lang w:val="en-US"/>
-        </w:rPr>
-        <w:t xml:space="preserve">2д </w:t>
-      </w:r>
-      <w:proofErr w:type="spellStart"/>
-      <w:r>
-        <w:rPr>
-          <w:lang w:val="en-US"/>
-        </w:rPr>
-        <w:t>игр</w:t>
-      </w:r>
-      <w:proofErr w:type="spellEnd"/>
-      <w:r>
-        <w:rPr>
-          <w:lang w:val="en-US"/>
-        </w:rPr>
-        <w:t xml:space="preserve"> </w:t>
+        <w:t xml:space="preserve">а </w:t>
+      </w:r>
+      <w:r>
+        <w:rPr>
+          <w:lang w:val="en-US"/>
+        </w:rPr>
+        <w:t xml:space="preserve">2д игр </w:t>
       </w:r>
       <w:r>
         <w:rPr>
@@ -112,7 +90,6 @@
         </w:rPr>
         <w:t xml:space="preserve">– </w:t>
       </w:r>
-      <w:proofErr w:type="spellStart"/>
       <w:r>
         <w:rPr>
           <w:lang w:val="en-US"/>
@@ -125,7 +102,6 @@
         </w:rPr>
         <w:t>game</w:t>
       </w:r>
-      <w:proofErr w:type="spellEnd"/>
       <w:r>
         <w:rPr>
           <w:lang w:val="en-US"/>
@@ -203,13 +179,40 @@
     </w:p>
     <w:p>
       <w:r>
-        <w:t xml:space="preserve">Для установки приложения достаточно загрузить файл </w:t>
-      </w:r>
-      <w:r>
-        <w:rPr>
-          <w:lang w:val="en-US"/>
-        </w:rPr>
-        <w:t>main</w:t>
+        <w:t xml:space="preserve">Для установки приложения достаточно загрузить </w:t>
+      </w:r>
+      <w:r>
+        <w:t>папку «</w:t>
+      </w:r>
+      <w:r>
+        <w:rPr>
+          <w:lang w:val="en-US"/>
+        </w:rPr>
+        <w:t>dist</w:t>
+      </w:r>
+      <w:r>
+        <w:t>»</w:t>
+      </w:r>
+      <w:r>
+        <w:t xml:space="preserve"> </w:t>
+      </w:r>
+      <w:r>
+        <w:t>на свой компьютер</w:t>
+      </w:r>
+      <w:r>
+        <w:t xml:space="preserve"> </w:t>
+      </w:r>
+      <w:r>
+        <w:t xml:space="preserve">и запустить </w:t>
+      </w:r>
+      <w:r>
+        <w:t xml:space="preserve">файл </w:t>
+      </w:r>
+      <w:r>
+        <w:t>«</w:t>
+      </w:r>
+      <w:r>
+        <w:t>Дикий Тир</w:t>
       </w:r>
       <w:r>
         <w:t>.</w:t>
@@ -221,10 +224,10 @@
         <w:t>exe</w:t>
       </w:r>
       <w:r>
-        <w:t xml:space="preserve"> </w:t>
-      </w:r>
-      <w:r>
-        <w:t xml:space="preserve">на свой компьютер. После этого вы можете </w:t>
+        <w:t>»</w:t>
+      </w:r>
+      <w:r>
+        <w:t xml:space="preserve">. После этого вы можете </w:t>
       </w:r>
       <w:r>
         <w:t>начать его использование.</w:t>

</xml_diff>